<commit_message>
HTTPs Implementation & Helmet & AntiBruteForce
</commit_message>
<xml_diff>
--- a/Milestone1PAW.docx
+++ b/Milestone1PAW.docx
@@ -673,21 +673,7 @@
                 <w:rStyle w:val="Hyperlink"/>
                 <w:noProof/>
               </w:rPr>
-              <w:t>Registo de Fu</w:t>
-            </w:r>
-            <w:r>
-              <w:rPr>
-                <w:rStyle w:val="Hyperlink"/>
-                <w:noProof/>
-              </w:rPr>
-              <w:t>n</w:t>
-            </w:r>
-            <w:r>
-              <w:rPr>
-                <w:rStyle w:val="Hyperlink"/>
-                <w:noProof/>
-              </w:rPr>
-              <w:t>cionários</w:t>
+              <w:t>Registo de Funcionários</w:t>
             </w:r>
             <w:r>
               <w:rPr>
@@ -1447,6 +1433,9 @@
           <w:numId w:val="1"/>
         </w:numPr>
       </w:pPr>
+      <w:r>
+        <w:t>Criar, atualizar, remover em ambos</w:t>
+      </w:r>
     </w:p>
     <w:p>
       <w:pPr>
@@ -1474,12 +1463,97 @@
           <w:numId w:val="1"/>
         </w:numPr>
       </w:pPr>
+      <w:r>
+        <w:t>Ta feito</w:t>
+      </w:r>
+    </w:p>
+    <w:p/>
+    <w:p>
+      <w:pPr>
+        <w:spacing w:after="160" w:line="259" w:lineRule="auto"/>
+        <w:jc w:val="left"/>
+      </w:pPr>
+      <w:r>
+        <w:br w:type="page"/>
+      </w:r>
+    </w:p>
+    <w:p>
+      <w:pPr>
+        <w:pStyle w:val="Heading2"/>
+      </w:pPr>
+      <w:r>
+        <w:lastRenderedPageBreak/>
+        <w:t>Outras implementações</w:t>
+      </w:r>
+    </w:p>
+    <w:p>
+      <w:r>
+        <w:t xml:space="preserve">Imagens, paginação, </w:t>
+      </w:r>
       <w:proofErr w:type="spellStart"/>
       <w:r>
-        <w:t>asd</w:t>
+        <w:t>hashing</w:t>
       </w:r>
       <w:proofErr w:type="spellEnd"/>
-    </w:p>
+      <w:r>
+        <w:t xml:space="preserve"> passwords, </w:t>
+      </w:r>
+      <w:proofErr w:type="spellStart"/>
+      <w:r>
+        <w:t>tokens</w:t>
+      </w:r>
+      <w:proofErr w:type="spellEnd"/>
+      <w:r>
+        <w:t xml:space="preserve"> and cookies, </w:t>
+      </w:r>
+      <w:proofErr w:type="spellStart"/>
+      <w:r>
+        <w:t>search</w:t>
+      </w:r>
+      <w:proofErr w:type="spellEnd"/>
+      <w:r>
+        <w:t xml:space="preserve"> por certos campos, validação de </w:t>
+      </w:r>
+      <w:proofErr w:type="spellStart"/>
+      <w:r>
+        <w:t>username</w:t>
+      </w:r>
+      <w:proofErr w:type="spellEnd"/>
+      <w:r>
+        <w:t xml:space="preserve">, email, </w:t>
+      </w:r>
+      <w:proofErr w:type="spellStart"/>
+      <w:r>
+        <w:t>isbn</w:t>
+      </w:r>
+      <w:proofErr w:type="spellEnd"/>
+      <w:r>
+        <w:t>;</w:t>
+      </w:r>
+      <w:r>
+        <w:t xml:space="preserve"> </w:t>
+      </w:r>
+      <w:r>
+        <w:t>validação de sessão/login/</w:t>
+      </w:r>
+      <w:r>
+        <w:t xml:space="preserve">permissão; </w:t>
+      </w:r>
+      <w:proofErr w:type="spellStart"/>
+      <w:r>
+        <w:t>logout</w:t>
+      </w:r>
+      <w:proofErr w:type="spellEnd"/>
+    </w:p>
+    <w:p>
+      <w:proofErr w:type="spellStart"/>
+      <w:r>
+        <w:t>https</w:t>
+      </w:r>
+      <w:proofErr w:type="spellEnd"/>
+    </w:p>
+    <w:p/>
+    <w:p/>
     <w:p/>
     <w:p>
       <w:pPr>
@@ -1493,7 +1567,6 @@
         </w:rPr>
       </w:pPr>
       <w:r>
-        <w:lastRenderedPageBreak/>
         <w:br w:type="page"/>
       </w:r>
     </w:p>

</xml_diff>

<commit_message>
Relatorio & UserNotFound Sales
</commit_message>
<xml_diff>
--- a/Milestone1PAW.docx
+++ b/Milestone1PAW.docx
@@ -4,9 +4,6 @@
   <w:body>
     <w:p>
       <w:r>
-        <w:rPr>
-          <w:noProof/>
-        </w:rPr>
         <w:drawing>
           <wp:inline distT="0" distB="0" distL="0" distR="0" wp14:anchorId="6E1F8EF5" wp14:editId="4BBC32FB">
             <wp:extent cx="5287108" cy="1026354"/>
@@ -189,19 +186,7 @@
         <w:rPr>
           <w:szCs w:val="24"/>
         </w:rPr>
-        <w:t>Docente</w:t>
-      </w:r>
-      <w:r>
-        <w:rPr>
-          <w:szCs w:val="24"/>
-        </w:rPr>
-        <w:t>s</w:t>
-      </w:r>
-      <w:r>
-        <w:rPr>
-          <w:szCs w:val="24"/>
-        </w:rPr>
-        <w:t>:</w:t>
+        <w:t>Docentes:</w:t>
       </w:r>
     </w:p>
     <w:p>
@@ -364,27 +349,31 @@
         <w:rPr>
           <w:b/>
           <w:bCs/>
-          <w:noProof/>
         </w:rPr>
       </w:sdtEndPr>
       <w:sdtContent>
         <w:p>
           <w:pPr>
-            <w:pStyle w:val="Cabealhodondice"/>
+            <w:pStyle w:val="TOCHeading"/>
+            <w:rPr>
+              <w:lang w:val="pt-PT"/>
+            </w:rPr>
           </w:pPr>
+          <w:proofErr w:type="spellStart"/>
           <w:r>
+            <w:rPr>
+              <w:lang w:val="pt-PT"/>
+            </w:rPr>
             <w:t>Contents</w:t>
           </w:r>
+          <w:proofErr w:type="spellEnd"/>
         </w:p>
         <w:p>
           <w:pPr>
-            <w:pStyle w:val="ndice1"/>
+            <w:pStyle w:val="TOC1"/>
             <w:tabs>
               <w:tab w:val="right" w:leader="dot" w:pos="9350"/>
             </w:tabs>
-            <w:rPr>
-              <w:noProof/>
-            </w:rPr>
           </w:pPr>
           <w:r>
             <w:fldChar w:fldCharType="begin"/>
@@ -398,55 +387,47 @@
           <w:hyperlink w:anchor="_Toc102637936" w:history="1">
             <w:r>
               <w:rPr>
-                <w:rStyle w:val="Hiperligao"/>
-                <w:noProof/>
+                <w:rStyle w:val="Hyperlink"/>
               </w:rPr>
               <w:t>Introdução</w:t>
             </w:r>
             <w:r>
               <w:rPr>
-                <w:noProof/>
                 <w:webHidden/>
               </w:rPr>
               <w:tab/>
             </w:r>
             <w:r>
               <w:rPr>
-                <w:noProof/>
                 <w:webHidden/>
               </w:rPr>
               <w:fldChar w:fldCharType="begin"/>
             </w:r>
             <w:r>
               <w:rPr>
-                <w:noProof/>
                 <w:webHidden/>
               </w:rPr>
               <w:instrText xml:space="preserve"> PAGEREF _Toc102637936 \h </w:instrText>
             </w:r>
             <w:r>
               <w:rPr>
-                <w:noProof/>
-                <w:webHidden/>
-              </w:rPr>
-            </w:r>
-            <w:r>
-              <w:rPr>
-                <w:noProof/>
+                <w:webHidden/>
+              </w:rPr>
+            </w:r>
+            <w:r>
+              <w:rPr>
                 <w:webHidden/>
               </w:rPr>
               <w:fldChar w:fldCharType="separate"/>
             </w:r>
             <w:r>
               <w:rPr>
-                <w:noProof/>
                 <w:webHidden/>
               </w:rPr>
               <w:t>5</w:t>
             </w:r>
             <w:r>
               <w:rPr>
-                <w:noProof/>
                 <w:webHidden/>
               </w:rPr>
               <w:fldChar w:fldCharType="end"/>
@@ -455,66 +436,55 @@
         </w:p>
         <w:p>
           <w:pPr>
-            <w:pStyle w:val="ndice1"/>
+            <w:pStyle w:val="TOC1"/>
             <w:tabs>
               <w:tab w:val="right" w:leader="dot" w:pos="9350"/>
             </w:tabs>
-            <w:rPr>
-              <w:noProof/>
-            </w:rPr>
           </w:pPr>
           <w:hyperlink w:anchor="_Toc102637937" w:history="1">
             <w:r>
               <w:rPr>
-                <w:rStyle w:val="Hiperligao"/>
-                <w:noProof/>
+                <w:rStyle w:val="Hyperlink"/>
               </w:rPr>
               <w:t>Enquadramento</w:t>
             </w:r>
             <w:r>
               <w:rPr>
-                <w:noProof/>
                 <w:webHidden/>
               </w:rPr>
               <w:tab/>
             </w:r>
             <w:r>
               <w:rPr>
-                <w:noProof/>
                 <w:webHidden/>
               </w:rPr>
               <w:fldChar w:fldCharType="begin"/>
             </w:r>
             <w:r>
               <w:rPr>
-                <w:noProof/>
                 <w:webHidden/>
               </w:rPr>
               <w:instrText xml:space="preserve"> PAGEREF _Toc102637937 \h </w:instrText>
             </w:r>
             <w:r>
               <w:rPr>
-                <w:noProof/>
-                <w:webHidden/>
-              </w:rPr>
-            </w:r>
-            <w:r>
-              <w:rPr>
-                <w:noProof/>
+                <w:webHidden/>
+              </w:rPr>
+            </w:r>
+            <w:r>
+              <w:rPr>
                 <w:webHidden/>
               </w:rPr>
               <w:fldChar w:fldCharType="separate"/>
             </w:r>
             <w:r>
               <w:rPr>
-                <w:noProof/>
                 <w:webHidden/>
               </w:rPr>
               <w:t>5</w:t>
             </w:r>
             <w:r>
               <w:rPr>
-                <w:noProof/>
                 <w:webHidden/>
               </w:rPr>
               <w:fldChar w:fldCharType="end"/>
@@ -523,66 +493,55 @@
         </w:p>
         <w:p>
           <w:pPr>
-            <w:pStyle w:val="ndice1"/>
+            <w:pStyle w:val="TOC1"/>
             <w:tabs>
               <w:tab w:val="right" w:leader="dot" w:pos="9350"/>
             </w:tabs>
-            <w:rPr>
-              <w:noProof/>
-            </w:rPr>
           </w:pPr>
           <w:hyperlink w:anchor="_Toc102637938" w:history="1">
             <w:r>
               <w:rPr>
-                <w:rStyle w:val="Hiperligao"/>
-                <w:noProof/>
+                <w:rStyle w:val="Hyperlink"/>
               </w:rPr>
               <w:t>Funcionalidades Propostas</w:t>
             </w:r>
             <w:r>
               <w:rPr>
-                <w:noProof/>
                 <w:webHidden/>
               </w:rPr>
               <w:tab/>
             </w:r>
             <w:r>
               <w:rPr>
-                <w:noProof/>
                 <w:webHidden/>
               </w:rPr>
               <w:fldChar w:fldCharType="begin"/>
             </w:r>
             <w:r>
               <w:rPr>
-                <w:noProof/>
                 <w:webHidden/>
               </w:rPr>
               <w:instrText xml:space="preserve"> PAGEREF _Toc102637938 \h </w:instrText>
             </w:r>
             <w:r>
               <w:rPr>
-                <w:noProof/>
-                <w:webHidden/>
-              </w:rPr>
-            </w:r>
-            <w:r>
-              <w:rPr>
-                <w:noProof/>
+                <w:webHidden/>
+              </w:rPr>
+            </w:r>
+            <w:r>
+              <w:rPr>
                 <w:webHidden/>
               </w:rPr>
               <w:fldChar w:fldCharType="separate"/>
             </w:r>
             <w:r>
               <w:rPr>
-                <w:noProof/>
                 <w:webHidden/>
               </w:rPr>
               <w:t>5</w:t>
             </w:r>
             <w:r>
               <w:rPr>
-                <w:noProof/>
                 <w:webHidden/>
               </w:rPr>
               <w:fldChar w:fldCharType="end"/>
@@ -591,66 +550,55 @@
         </w:p>
         <w:p>
           <w:pPr>
-            <w:pStyle w:val="ndice2"/>
+            <w:pStyle w:val="TOC2"/>
             <w:tabs>
               <w:tab w:val="right" w:leader="dot" w:pos="9350"/>
             </w:tabs>
-            <w:rPr>
-              <w:noProof/>
-            </w:rPr>
           </w:pPr>
           <w:hyperlink w:anchor="_Toc102637939" w:history="1">
             <w:r>
               <w:rPr>
-                <w:rStyle w:val="Hiperligao"/>
-                <w:noProof/>
+                <w:rStyle w:val="Hyperlink"/>
               </w:rPr>
               <w:t>Funcionalidades Implementadas</w:t>
             </w:r>
             <w:r>
               <w:rPr>
-                <w:noProof/>
                 <w:webHidden/>
               </w:rPr>
               <w:tab/>
             </w:r>
             <w:r>
               <w:rPr>
-                <w:noProof/>
                 <w:webHidden/>
               </w:rPr>
               <w:fldChar w:fldCharType="begin"/>
             </w:r>
             <w:r>
               <w:rPr>
-                <w:noProof/>
                 <w:webHidden/>
               </w:rPr>
               <w:instrText xml:space="preserve"> PAGEREF _Toc102637939 \h </w:instrText>
             </w:r>
             <w:r>
               <w:rPr>
-                <w:noProof/>
-                <w:webHidden/>
-              </w:rPr>
-            </w:r>
-            <w:r>
-              <w:rPr>
-                <w:noProof/>
+                <w:webHidden/>
+              </w:rPr>
+            </w:r>
+            <w:r>
+              <w:rPr>
                 <w:webHidden/>
               </w:rPr>
               <w:fldChar w:fldCharType="separate"/>
             </w:r>
             <w:r>
               <w:rPr>
-                <w:noProof/>
                 <w:webHidden/>
               </w:rPr>
               <w:t>6</w:t>
             </w:r>
             <w:r>
               <w:rPr>
-                <w:noProof/>
                 <w:webHidden/>
               </w:rPr>
               <w:fldChar w:fldCharType="end"/>
@@ -659,66 +607,55 @@
         </w:p>
         <w:p>
           <w:pPr>
-            <w:pStyle w:val="ndice3"/>
+            <w:pStyle w:val="TOC3"/>
             <w:tabs>
               <w:tab w:val="right" w:leader="dot" w:pos="9350"/>
             </w:tabs>
-            <w:rPr>
-              <w:noProof/>
-            </w:rPr>
           </w:pPr>
           <w:hyperlink w:anchor="_Toc102637940" w:history="1">
             <w:r>
               <w:rPr>
-                <w:rStyle w:val="Hiperligao"/>
-                <w:noProof/>
+                <w:rStyle w:val="Hyperlink"/>
               </w:rPr>
               <w:t>Registo de Funcionários</w:t>
             </w:r>
             <w:r>
               <w:rPr>
-                <w:noProof/>
                 <w:webHidden/>
               </w:rPr>
               <w:tab/>
             </w:r>
             <w:r>
               <w:rPr>
-                <w:noProof/>
                 <w:webHidden/>
               </w:rPr>
               <w:fldChar w:fldCharType="begin"/>
             </w:r>
             <w:r>
               <w:rPr>
-                <w:noProof/>
                 <w:webHidden/>
               </w:rPr>
               <w:instrText xml:space="preserve"> PAGEREF _Toc102637940 \h </w:instrText>
             </w:r>
             <w:r>
               <w:rPr>
-                <w:noProof/>
-                <w:webHidden/>
-              </w:rPr>
-            </w:r>
-            <w:r>
-              <w:rPr>
-                <w:noProof/>
+                <w:webHidden/>
+              </w:rPr>
+            </w:r>
+            <w:r>
+              <w:rPr>
                 <w:webHidden/>
               </w:rPr>
               <w:fldChar w:fldCharType="separate"/>
             </w:r>
             <w:r>
               <w:rPr>
-                <w:noProof/>
                 <w:webHidden/>
               </w:rPr>
               <w:t>6</w:t>
             </w:r>
             <w:r>
               <w:rPr>
-                <w:noProof/>
                 <w:webHidden/>
               </w:rPr>
               <w:fldChar w:fldCharType="end"/>
@@ -727,66 +664,55 @@
         </w:p>
         <w:p>
           <w:pPr>
-            <w:pStyle w:val="ndice3"/>
+            <w:pStyle w:val="TOC3"/>
             <w:tabs>
               <w:tab w:val="right" w:leader="dot" w:pos="9350"/>
             </w:tabs>
-            <w:rPr>
-              <w:noProof/>
-            </w:rPr>
           </w:pPr>
           <w:hyperlink w:anchor="_Toc102637941" w:history="1">
             <w:r>
               <w:rPr>
-                <w:rStyle w:val="Hiperligao"/>
-                <w:noProof/>
+                <w:rStyle w:val="Hyperlink"/>
               </w:rPr>
               <w:t>Gestão de clientes</w:t>
             </w:r>
             <w:r>
               <w:rPr>
-                <w:noProof/>
                 <w:webHidden/>
               </w:rPr>
               <w:tab/>
             </w:r>
             <w:r>
               <w:rPr>
-                <w:noProof/>
                 <w:webHidden/>
               </w:rPr>
               <w:fldChar w:fldCharType="begin"/>
             </w:r>
             <w:r>
               <w:rPr>
-                <w:noProof/>
                 <w:webHidden/>
               </w:rPr>
               <w:instrText xml:space="preserve"> PAGEREF _Toc102637941 \h </w:instrText>
             </w:r>
             <w:r>
               <w:rPr>
-                <w:noProof/>
-                <w:webHidden/>
-              </w:rPr>
-            </w:r>
-            <w:r>
-              <w:rPr>
-                <w:noProof/>
+                <w:webHidden/>
+              </w:rPr>
+            </w:r>
+            <w:r>
+              <w:rPr>
                 <w:webHidden/>
               </w:rPr>
               <w:fldChar w:fldCharType="separate"/>
             </w:r>
             <w:r>
               <w:rPr>
-                <w:noProof/>
                 <w:webHidden/>
               </w:rPr>
               <w:t>7</w:t>
             </w:r>
             <w:r>
               <w:rPr>
-                <w:noProof/>
                 <w:webHidden/>
               </w:rPr>
               <w:fldChar w:fldCharType="end"/>
@@ -795,66 +721,55 @@
         </w:p>
         <w:p>
           <w:pPr>
-            <w:pStyle w:val="ndice3"/>
+            <w:pStyle w:val="TOC3"/>
             <w:tabs>
               <w:tab w:val="right" w:leader="dot" w:pos="9350"/>
             </w:tabs>
-            <w:rPr>
-              <w:noProof/>
-            </w:rPr>
           </w:pPr>
           <w:hyperlink w:anchor="_Toc102637942" w:history="1">
             <w:r>
               <w:rPr>
-                <w:rStyle w:val="Hiperligao"/>
-                <w:noProof/>
+                <w:rStyle w:val="Hyperlink"/>
               </w:rPr>
               <w:t>Histórico de operações</w:t>
             </w:r>
             <w:r>
               <w:rPr>
-                <w:noProof/>
                 <w:webHidden/>
               </w:rPr>
               <w:tab/>
             </w:r>
             <w:r>
               <w:rPr>
-                <w:noProof/>
                 <w:webHidden/>
               </w:rPr>
               <w:fldChar w:fldCharType="begin"/>
             </w:r>
             <w:r>
               <w:rPr>
-                <w:noProof/>
                 <w:webHidden/>
               </w:rPr>
               <w:instrText xml:space="preserve"> PAGEREF _Toc102637942 \h </w:instrText>
             </w:r>
             <w:r>
               <w:rPr>
-                <w:noProof/>
-                <w:webHidden/>
-              </w:rPr>
-            </w:r>
-            <w:r>
-              <w:rPr>
-                <w:noProof/>
+                <w:webHidden/>
+              </w:rPr>
+            </w:r>
+            <w:r>
+              <w:rPr>
                 <w:webHidden/>
               </w:rPr>
               <w:fldChar w:fldCharType="separate"/>
             </w:r>
             <w:r>
               <w:rPr>
-                <w:noProof/>
                 <w:webHidden/>
               </w:rPr>
               <w:t>8</w:t>
             </w:r>
             <w:r>
               <w:rPr>
-                <w:noProof/>
                 <w:webHidden/>
               </w:rPr>
               <w:fldChar w:fldCharType="end"/>
@@ -863,66 +778,55 @@
         </w:p>
         <w:p>
           <w:pPr>
-            <w:pStyle w:val="ndice3"/>
+            <w:pStyle w:val="TOC3"/>
             <w:tabs>
               <w:tab w:val="right" w:leader="dot" w:pos="9350"/>
             </w:tabs>
-            <w:rPr>
-              <w:noProof/>
-            </w:rPr>
           </w:pPr>
           <w:hyperlink w:anchor="_Toc102637943" w:history="1">
             <w:r>
               <w:rPr>
-                <w:rStyle w:val="Hiperligao"/>
-                <w:noProof/>
+                <w:rStyle w:val="Hyperlink"/>
               </w:rPr>
               <w:t>Gestão de livros</w:t>
             </w:r>
             <w:r>
               <w:rPr>
-                <w:noProof/>
                 <w:webHidden/>
               </w:rPr>
               <w:tab/>
             </w:r>
             <w:r>
               <w:rPr>
-                <w:noProof/>
                 <w:webHidden/>
               </w:rPr>
               <w:fldChar w:fldCharType="begin"/>
             </w:r>
             <w:r>
               <w:rPr>
-                <w:noProof/>
                 <w:webHidden/>
               </w:rPr>
               <w:instrText xml:space="preserve"> PAGEREF _Toc102637943 \h </w:instrText>
             </w:r>
             <w:r>
               <w:rPr>
-                <w:noProof/>
-                <w:webHidden/>
-              </w:rPr>
-            </w:r>
-            <w:r>
-              <w:rPr>
-                <w:noProof/>
+                <w:webHidden/>
+              </w:rPr>
+            </w:r>
+            <w:r>
+              <w:rPr>
                 <w:webHidden/>
               </w:rPr>
               <w:fldChar w:fldCharType="separate"/>
             </w:r>
             <w:r>
               <w:rPr>
-                <w:noProof/>
                 <w:webHidden/>
               </w:rPr>
               <w:t>8</w:t>
             </w:r>
             <w:r>
               <w:rPr>
-                <w:noProof/>
                 <w:webHidden/>
               </w:rPr>
               <w:fldChar w:fldCharType="end"/>
@@ -931,66 +835,55 @@
         </w:p>
         <w:p>
           <w:pPr>
-            <w:pStyle w:val="ndice1"/>
+            <w:pStyle w:val="TOC1"/>
             <w:tabs>
               <w:tab w:val="right" w:leader="dot" w:pos="9350"/>
             </w:tabs>
-            <w:rPr>
-              <w:noProof/>
-            </w:rPr>
           </w:pPr>
           <w:hyperlink w:anchor="_Toc102637944" w:history="1">
             <w:r>
               <w:rPr>
-                <w:rStyle w:val="Hiperligao"/>
-                <w:noProof/>
+                <w:rStyle w:val="Hyperlink"/>
               </w:rPr>
               <w:t>Conclusões</w:t>
             </w:r>
             <w:r>
               <w:rPr>
-                <w:noProof/>
                 <w:webHidden/>
               </w:rPr>
               <w:tab/>
             </w:r>
             <w:r>
               <w:rPr>
-                <w:noProof/>
                 <w:webHidden/>
               </w:rPr>
               <w:fldChar w:fldCharType="begin"/>
             </w:r>
             <w:r>
               <w:rPr>
-                <w:noProof/>
                 <w:webHidden/>
               </w:rPr>
               <w:instrText xml:space="preserve"> PAGEREF _Toc102637944 \h </w:instrText>
             </w:r>
             <w:r>
               <w:rPr>
-                <w:noProof/>
-                <w:webHidden/>
-              </w:rPr>
-            </w:r>
-            <w:r>
-              <w:rPr>
-                <w:noProof/>
+                <w:webHidden/>
+              </w:rPr>
+            </w:r>
+            <w:r>
+              <w:rPr>
                 <w:webHidden/>
               </w:rPr>
               <w:fldChar w:fldCharType="separate"/>
             </w:r>
             <w:r>
               <w:rPr>
-                <w:noProof/>
                 <w:webHidden/>
               </w:rPr>
               <w:t>8</w:t>
             </w:r>
             <w:r>
               <w:rPr>
-                <w:noProof/>
                 <w:webHidden/>
               </w:rPr>
               <w:fldChar w:fldCharType="end"/>
@@ -999,66 +892,55 @@
         </w:p>
         <w:p>
           <w:pPr>
-            <w:pStyle w:val="ndice1"/>
+            <w:pStyle w:val="TOC1"/>
             <w:tabs>
               <w:tab w:val="right" w:leader="dot" w:pos="9350"/>
             </w:tabs>
-            <w:rPr>
-              <w:noProof/>
-            </w:rPr>
           </w:pPr>
           <w:hyperlink w:anchor="_Toc102637945" w:history="1">
             <w:r>
               <w:rPr>
-                <w:rStyle w:val="Hiperligao"/>
-                <w:noProof/>
+                <w:rStyle w:val="Hyperlink"/>
               </w:rPr>
               <w:t>Referências</w:t>
             </w:r>
             <w:r>
               <w:rPr>
-                <w:noProof/>
                 <w:webHidden/>
               </w:rPr>
               <w:tab/>
             </w:r>
             <w:r>
               <w:rPr>
-                <w:noProof/>
                 <w:webHidden/>
               </w:rPr>
               <w:fldChar w:fldCharType="begin"/>
             </w:r>
             <w:r>
               <w:rPr>
-                <w:noProof/>
                 <w:webHidden/>
               </w:rPr>
               <w:instrText xml:space="preserve"> PAGEREF _Toc102637945 \h </w:instrText>
             </w:r>
             <w:r>
               <w:rPr>
-                <w:noProof/>
-                <w:webHidden/>
-              </w:rPr>
-            </w:r>
-            <w:r>
-              <w:rPr>
-                <w:noProof/>
+                <w:webHidden/>
+              </w:rPr>
+            </w:r>
+            <w:r>
+              <w:rPr>
                 <w:webHidden/>
               </w:rPr>
               <w:fldChar w:fldCharType="separate"/>
             </w:r>
             <w:r>
               <w:rPr>
-                <w:noProof/>
                 <w:webHidden/>
               </w:rPr>
               <w:t>8</w:t>
             </w:r>
             <w:r>
               <w:rPr>
-                <w:noProof/>
                 <w:webHidden/>
               </w:rPr>
               <w:fldChar w:fldCharType="end"/>
@@ -1070,7 +952,6 @@
             <w:rPr>
               <w:b/>
               <w:bCs/>
-              <w:noProof/>
             </w:rPr>
             <w:fldChar w:fldCharType="end"/>
           </w:r>
@@ -1103,7 +984,7 @@
     </w:p>
     <w:p>
       <w:pPr>
-        <w:pStyle w:val="Ttulo1"/>
+        <w:pStyle w:val="Heading1"/>
       </w:pPr>
       <w:bookmarkStart w:id="2" w:name="_Toc102637936"/>
       <w:r>
@@ -1158,19 +1039,19 @@
       </w:r>
       <w:proofErr w:type="spellStart"/>
       <w:r>
-        <w:t>front-end</w:t>
-      </w:r>
-      <w:proofErr w:type="spellEnd"/>
-      <w:r>
-        <w:t xml:space="preserve"> e </w:t>
-      </w:r>
-      <w:proofErr w:type="spellStart"/>
-      <w:r>
-        <w:t>back-end</w:t>
-      </w:r>
-      <w:proofErr w:type="spellEnd"/>
-      <w:r>
-        <w:t xml:space="preserve">, começando o desenvolvimento do mesmo por esta última com a implementação do portal do </w:t>
+        <w:t>front</w:t>
+      </w:r>
+      <w:proofErr w:type="spellEnd"/>
+      <w:r>
+        <w:t xml:space="preserve">-end e </w:t>
+      </w:r>
+      <w:proofErr w:type="spellStart"/>
+      <w:r>
+        <w:t>back</w:t>
+      </w:r>
+      <w:proofErr w:type="spellEnd"/>
+      <w:r>
+        <w:t xml:space="preserve">-end, começando o desenvolvimento do mesmo por esta última com a implementação do portal do </w:t>
       </w:r>
       <w:proofErr w:type="spellStart"/>
       <w:r>
@@ -1227,7 +1108,7 @@
     </w:p>
     <w:p>
       <w:pPr>
-        <w:pStyle w:val="Ttulo1"/>
+        <w:pStyle w:val="Heading1"/>
       </w:pPr>
       <w:r>
         <w:lastRenderedPageBreak/>
@@ -1265,26 +1146,18 @@
           <w:i/>
           <w:iCs/>
         </w:rPr>
-        <w:t>front-end</w:t>
-      </w:r>
-      <w:proofErr w:type="spellEnd"/>
-      <w:r>
-        <w:t xml:space="preserve"> e </w:t>
-      </w:r>
-      <w:proofErr w:type="spellStart"/>
+        <w:t>front</w:t>
+      </w:r>
+      <w:proofErr w:type="spellEnd"/>
       <w:r>
         <w:rPr>
           <w:i/>
           <w:iCs/>
         </w:rPr>
-        <w:t>back-end</w:t>
-      </w:r>
-      <w:proofErr w:type="spellEnd"/>
-      <w:r>
-        <w:t xml:space="preserve">, </w:t>
-      </w:r>
-      <w:r>
-        <w:t xml:space="preserve">tendo sido a componente do </w:t>
+        <w:t>-end</w:t>
+      </w:r>
+      <w:r>
+        <w:t xml:space="preserve"> e </w:t>
       </w:r>
       <w:proofErr w:type="spellStart"/>
       <w:r>
@@ -1292,46 +1165,82 @@
           <w:i/>
           <w:iCs/>
         </w:rPr>
-        <w:t>back-end</w:t>
-      </w:r>
-      <w:proofErr w:type="spellEnd"/>
-      <w:r>
-        <w:t xml:space="preserve"> (e respetivo </w:t>
-      </w:r>
-      <w:proofErr w:type="spellStart"/>
+        <w:t>back</w:t>
+      </w:r>
+      <w:proofErr w:type="spellEnd"/>
       <w:r>
         <w:rPr>
           <w:i/>
           <w:iCs/>
         </w:rPr>
-        <w:t>backoffice</w:t>
-      </w:r>
-      <w:proofErr w:type="spellEnd"/>
+        <w:t>-end</w:t>
+      </w:r>
+      <w:r>
+        <w:t xml:space="preserve">, </w:t>
+      </w:r>
+      <w:r>
+        <w:t xml:space="preserve">tendo sido a componente do </w:t>
+      </w:r>
+      <w:proofErr w:type="spellStart"/>
       <w:r>
         <w:rPr>
           <w:i/>
           <w:iCs/>
         </w:rPr>
-        <w:t xml:space="preserve">, </w:t>
-      </w:r>
-      <w:r>
-        <w:t>ou seja</w:t>
-      </w:r>
-      <w:r>
-        <w:t>,</w:t>
-      </w:r>
-      <w:r>
-        <w:t xml:space="preserve"> componente </w:t>
-      </w:r>
-      <w:proofErr w:type="spellStart"/>
+        <w:t>back</w:t>
+      </w:r>
+      <w:proofErr w:type="spellEnd"/>
       <w:r>
         <w:rPr>
           <w:i/>
           <w:iCs/>
         </w:rPr>
-        <w:t>front-end</w:t>
-      </w:r>
-      <w:proofErr w:type="spellEnd"/>
+        <w:t>-end</w:t>
+      </w:r>
+      <w:r>
+        <w:t xml:space="preserve"> (e respetivo </w:t>
+      </w:r>
+      <w:proofErr w:type="spellStart"/>
+      <w:r>
+        <w:rPr>
+          <w:i/>
+          <w:iCs/>
+        </w:rPr>
+        <w:t>backoffice</w:t>
+      </w:r>
+      <w:proofErr w:type="spellEnd"/>
+      <w:r>
+        <w:rPr>
+          <w:i/>
+          <w:iCs/>
+        </w:rPr>
+        <w:t xml:space="preserve">, </w:t>
+      </w:r>
+      <w:r>
+        <w:t>ou seja</w:t>
+      </w:r>
+      <w:r>
+        <w:t>,</w:t>
+      </w:r>
+      <w:r>
+        <w:t xml:space="preserve"> componente </w:t>
+      </w:r>
+      <w:proofErr w:type="spellStart"/>
+      <w:r>
+        <w:rPr>
+          <w:i/>
+          <w:iCs/>
+        </w:rPr>
+        <w:t>front</w:t>
+      </w:r>
+      <w:proofErr w:type="spellEnd"/>
+      <w:r>
+        <w:rPr>
+          <w:i/>
+          <w:iCs/>
+        </w:rPr>
+        <w:t>-end</w:t>
+      </w:r>
       <w:r>
         <w:t xml:space="preserve"> apenas disponível para questões de administração e gestão de </w:t>
       </w:r>
@@ -1372,7 +1281,7 @@
     </w:p>
     <w:p>
       <w:pPr>
-        <w:pStyle w:val="Ttulo1"/>
+        <w:pStyle w:val="Heading1"/>
       </w:pPr>
       <w:r>
         <w:lastRenderedPageBreak/>
@@ -1450,7 +1359,7 @@
     <w:p/>
     <w:p>
       <w:pPr>
-        <w:pStyle w:val="PargrafodaLista"/>
+        <w:pStyle w:val="ListParagraph"/>
         <w:numPr>
           <w:ilvl w:val="0"/>
           <w:numId w:val="2"/>
@@ -1462,7 +1371,7 @@
     </w:p>
     <w:p>
       <w:pPr>
-        <w:pStyle w:val="PargrafodaLista"/>
+        <w:pStyle w:val="ListParagraph"/>
         <w:numPr>
           <w:ilvl w:val="0"/>
           <w:numId w:val="2"/>
@@ -1479,7 +1388,7 @@
     </w:p>
     <w:p>
       <w:pPr>
-        <w:pStyle w:val="PargrafodaLista"/>
+        <w:pStyle w:val="ListParagraph"/>
         <w:numPr>
           <w:ilvl w:val="0"/>
           <w:numId w:val="2"/>
@@ -1496,7 +1405,7 @@
     </w:p>
     <w:p>
       <w:pPr>
-        <w:pStyle w:val="PargrafodaLista"/>
+        <w:pStyle w:val="ListParagraph"/>
         <w:numPr>
           <w:ilvl w:val="0"/>
           <w:numId w:val="2"/>
@@ -1513,7 +1422,7 @@
     </w:p>
     <w:p>
       <w:pPr>
-        <w:pStyle w:val="PargrafodaLista"/>
+        <w:pStyle w:val="ListParagraph"/>
         <w:numPr>
           <w:ilvl w:val="0"/>
           <w:numId w:val="2"/>
@@ -1530,7 +1439,7 @@
     </w:p>
     <w:p>
       <w:pPr>
-        <w:pStyle w:val="PargrafodaLista"/>
+        <w:pStyle w:val="ListParagraph"/>
         <w:numPr>
           <w:ilvl w:val="1"/>
           <w:numId w:val="4"/>
@@ -1542,7 +1451,7 @@
     </w:p>
     <w:p>
       <w:pPr>
-        <w:pStyle w:val="PargrafodaLista"/>
+        <w:pStyle w:val="ListParagraph"/>
         <w:numPr>
           <w:ilvl w:val="1"/>
           <w:numId w:val="4"/>
@@ -1559,7 +1468,7 @@
     </w:p>
     <w:p>
       <w:pPr>
-        <w:pStyle w:val="PargrafodaLista"/>
+        <w:pStyle w:val="ListParagraph"/>
         <w:numPr>
           <w:ilvl w:val="1"/>
           <w:numId w:val="4"/>
@@ -1576,7 +1485,7 @@
     </w:p>
     <w:p>
       <w:pPr>
-        <w:pStyle w:val="PargrafodaLista"/>
+        <w:pStyle w:val="ListParagraph"/>
         <w:numPr>
           <w:ilvl w:val="0"/>
           <w:numId w:val="2"/>
@@ -1593,7 +1502,7 @@
     </w:p>
     <w:p>
       <w:pPr>
-        <w:pStyle w:val="PargrafodaLista"/>
+        <w:pStyle w:val="ListParagraph"/>
         <w:numPr>
           <w:ilvl w:val="1"/>
           <w:numId w:val="5"/>
@@ -1610,7 +1519,7 @@
     </w:p>
     <w:p>
       <w:pPr>
-        <w:pStyle w:val="PargrafodaLista"/>
+        <w:pStyle w:val="ListParagraph"/>
         <w:numPr>
           <w:ilvl w:val="1"/>
           <w:numId w:val="5"/>
@@ -1622,7 +1531,7 @@
     </w:p>
     <w:p>
       <w:pPr>
-        <w:pStyle w:val="PargrafodaLista"/>
+        <w:pStyle w:val="ListParagraph"/>
         <w:numPr>
           <w:ilvl w:val="1"/>
           <w:numId w:val="5"/>
@@ -1639,7 +1548,7 @@
     </w:p>
     <w:p>
       <w:pPr>
-        <w:pStyle w:val="PargrafodaLista"/>
+        <w:pStyle w:val="ListParagraph"/>
         <w:numPr>
           <w:ilvl w:val="1"/>
           <w:numId w:val="5"/>
@@ -1657,7 +1566,7 @@
     </w:p>
     <w:p>
       <w:pPr>
-        <w:pStyle w:val="PargrafodaLista"/>
+        <w:pStyle w:val="ListParagraph"/>
         <w:numPr>
           <w:ilvl w:val="0"/>
           <w:numId w:val="3"/>
@@ -1669,7 +1578,7 @@
     </w:p>
     <w:p>
       <w:pPr>
-        <w:pStyle w:val="PargrafodaLista"/>
+        <w:pStyle w:val="ListParagraph"/>
         <w:numPr>
           <w:ilvl w:val="0"/>
           <w:numId w:val="3"/>
@@ -1686,7 +1595,7 @@
     </w:p>
     <w:p>
       <w:pPr>
-        <w:pStyle w:val="PargrafodaLista"/>
+        <w:pStyle w:val="ListParagraph"/>
         <w:numPr>
           <w:ilvl w:val="0"/>
           <w:numId w:val="3"/>
@@ -1720,7 +1629,7 @@
     </w:p>
     <w:p>
       <w:pPr>
-        <w:pStyle w:val="Ttulo2"/>
+        <w:pStyle w:val="Heading2"/>
       </w:pPr>
       <w:r>
         <w:lastRenderedPageBreak/>
@@ -1979,7 +1888,7 @@
     </w:p>
     <w:p>
       <w:pPr>
-        <w:pStyle w:val="Ttulo1"/>
+        <w:pStyle w:val="Heading1"/>
       </w:pPr>
       <w:r>
         <w:lastRenderedPageBreak/>
@@ -1989,7 +1898,7 @@
     </w:p>
     <w:p>
       <w:pPr>
-        <w:pStyle w:val="Ttulo2"/>
+        <w:pStyle w:val="Heading2"/>
       </w:pPr>
       <w:r>
         <w:t>Milestone1</w:t>
@@ -2027,7 +1936,7 @@
     <w:p/>
     <w:p>
       <w:pPr>
-        <w:pStyle w:val="Ttulo3"/>
+        <w:pStyle w:val="Heading3"/>
       </w:pPr>
       <w:r>
         <w:t>Registo de Funcionários</w:t>
@@ -2069,7 +1978,7 @@
     <w:p/>
     <w:p>
       <w:pPr>
-        <w:pStyle w:val="Ttulo4"/>
+        <w:pStyle w:val="Heading4"/>
       </w:pPr>
       <w:r>
         <w:t>Administrador</w:t>
@@ -2086,13 +1995,19 @@
         <w:t xml:space="preserve"> </w:t>
       </w:r>
       <w:r>
-        <w:t>a criação, visualização, atualização e pesquisa de funcionários.</w:t>
+        <w:t>a criação,</w:t>
+      </w:r>
+      <w:r>
+        <w:t xml:space="preserve"> remoção,</w:t>
+      </w:r>
+      <w:r>
+        <w:t xml:space="preserve"> visualização, atualização e pesquisa de funcionários.</w:t>
       </w:r>
     </w:p>
     <w:p/>
     <w:p>
       <w:pPr>
-        <w:pStyle w:val="Ttulo3"/>
+        <w:pStyle w:val="Heading3"/>
       </w:pPr>
       <w:r>
         <w:t>Funcionário</w:t>
@@ -2108,7 +2023,7 @@
     </w:p>
     <w:p>
       <w:pPr>
-        <w:pStyle w:val="PargrafodaLista"/>
+        <w:pStyle w:val="ListParagraph"/>
         <w:ind w:left="1440"/>
       </w:pPr>
     </w:p>
@@ -2130,7 +2045,7 @@
     </w:p>
     <w:p>
       <w:pPr>
-        <w:pStyle w:val="Ttulo3"/>
+        <w:pStyle w:val="Heading3"/>
       </w:pPr>
       <w:r>
         <w:lastRenderedPageBreak/>
@@ -2139,199 +2054,205 @@
     </w:p>
     <w:p>
       <w:pPr>
-        <w:pStyle w:val="PargrafodaLista"/>
+        <w:pStyle w:val="Heading4"/>
+      </w:pPr>
+      <w:r>
+        <w:t>Administrador</w:t>
+      </w:r>
+    </w:p>
+    <w:p>
+      <w:r>
+        <w:t xml:space="preserve">Nesta funcionalidade, ambos </w:t>
+      </w:r>
+      <w:r>
+        <w:t>têm total capacidade de criação,</w:t>
+      </w:r>
+      <w:r>
+        <w:t xml:space="preserve"> remoção,</w:t>
+      </w:r>
+      <w:r>
+        <w:t xml:space="preserve"> visualização, atualização e pesquisa de clientes, existindo apenas a particularidade de o administrador, conseguir indicar o número de pontos atribuídos durante a criação de um novo cliente e atualização de um já existente.</w:t>
+      </w:r>
+    </w:p>
+    <w:p>
+      <w:r>
+        <w:t xml:space="preserve">Durante a criação de um novo cliente, na ausência de um valor </w:t>
+      </w:r>
+      <w:r>
+        <w:t>de pontos a atribuir</w:t>
+      </w:r>
+      <w:r>
+        <w:t xml:space="preserve"> ao novo cliente, 10 pontos são </w:t>
+      </w:r>
+      <w:r>
+        <w:t xml:space="preserve">atribuídos </w:t>
+      </w:r>
+      <w:r>
+        <w:t xml:space="preserve">automaticamente, independentemente </w:t>
+      </w:r>
+      <w:r>
+        <w:t xml:space="preserve">a operação estar a ser realizada pelo </w:t>
+      </w:r>
+      <w:r>
+        <w:t>administrador ou funcionário.</w:t>
+      </w:r>
+    </w:p>
+    <w:p>
+      <w:pPr>
+        <w:pStyle w:val="ListParagraph"/>
+        <w:ind w:left="1440"/>
+      </w:pPr>
+    </w:p>
+    <w:p>
+      <w:pPr>
+        <w:pStyle w:val="Heading4"/>
+      </w:pPr>
+      <w:r>
+        <w:t>Funcionário</w:t>
+      </w:r>
+    </w:p>
+    <w:p>
+      <w:r>
+        <w:t xml:space="preserve">Como referido, </w:t>
+      </w:r>
+      <w:r>
+        <w:t>os funcionários têm</w:t>
+      </w:r>
+      <w:r>
+        <w:t xml:space="preserve"> todas as capacidades de gestão de clientes, exceto a atribuição e atualização de pontos a determinado cliente</w:t>
+      </w:r>
+      <w:r>
+        <w:t xml:space="preserve">, </w:t>
+      </w:r>
+      <w:r>
+        <w:rPr>
+          <w:b/>
+          <w:bCs/>
+        </w:rPr>
+        <w:t>e</w:t>
+      </w:r>
+      <w:r>
+        <w:t xml:space="preserve">, este também, por motivos de segurança, </w:t>
+      </w:r>
+      <w:r>
+        <w:t xml:space="preserve">é impossibilitado a </w:t>
+      </w:r>
+      <w:r>
+        <w:t>altera</w:t>
+      </w:r>
+      <w:r>
+        <w:t>ção d</w:t>
+      </w:r>
+      <w:r>
+        <w:t>a password de determinado cliente.</w:t>
+      </w:r>
+    </w:p>
+    <w:p/>
+    <w:p/>
+    <w:p>
+      <w:pPr>
+        <w:spacing w:after="160" w:line="259" w:lineRule="auto"/>
+        <w:jc w:val="left"/>
+        <w:rPr>
+          <w:rFonts w:eastAsiaTheme="majorEastAsia" w:cstheme="majorBidi"/>
+          <w:color w:val="2F5496" w:themeColor="accent1" w:themeShade="BF"/>
+          <w:sz w:val="28"/>
+          <w:szCs w:val="24"/>
+        </w:rPr>
+      </w:pPr>
+      <w:r>
+        <w:br w:type="page"/>
+      </w:r>
+    </w:p>
+    <w:p>
+      <w:pPr>
+        <w:pStyle w:val="Heading3"/>
+      </w:pPr>
+      <w:r>
+        <w:lastRenderedPageBreak/>
+        <w:t>Gestão de livros</w:t>
+      </w:r>
+    </w:p>
+    <w:p>
+      <w:pPr>
+        <w:pStyle w:val="Heading4"/>
+      </w:pPr>
+      <w:r>
+        <w:t>Administrador</w:t>
+      </w:r>
+    </w:p>
+    <w:p>
+      <w:pPr>
+        <w:pStyle w:val="ListParagraph"/>
         <w:numPr>
           <w:ilvl w:val="1"/>
           <w:numId w:val="1"/>
         </w:numPr>
       </w:pPr>
-      <w:r>
-        <w:t xml:space="preserve">Criar nos dois, </w:t>
-      </w:r>
-      <w:r>
-        <w:t xml:space="preserve">mas no </w:t>
-      </w:r>
-      <w:proofErr w:type="spellStart"/>
-      <w:r>
-        <w:t>admin</w:t>
-      </w:r>
-      <w:proofErr w:type="spellEnd"/>
-      <w:r>
-        <w:t xml:space="preserve"> ele pode </w:t>
-      </w:r>
-      <w:r>
-        <w:t xml:space="preserve">gerir </w:t>
-      </w:r>
-      <w:r>
-        <w:t>pontos</w:t>
-      </w:r>
-    </w:p>
-    <w:p>
-      <w:pPr>
-        <w:pStyle w:val="PargrafodaLista"/>
+      <w:proofErr w:type="spellStart"/>
+      <w:r>
+        <w:t>Gestao</w:t>
+      </w:r>
+      <w:proofErr w:type="spellEnd"/>
+      <w:r>
+        <w:t xml:space="preserve"> de livros </w:t>
+      </w:r>
+      <w:r>
+        <w:rPr>
+          <w:b/>
+          <w:bCs/>
+        </w:rPr>
+        <w:t>usados</w:t>
+      </w:r>
+      <w:r>
+        <w:t xml:space="preserve"> </w:t>
+      </w:r>
+      <w:r>
+        <w:t xml:space="preserve">a aguardar milestone2, implementação de portal de cliente, embora já esteja pensada a arquitetura de </w:t>
+      </w:r>
+      <w:proofErr w:type="spellStart"/>
+      <w:r>
+        <w:t>backend</w:t>
+      </w:r>
+      <w:proofErr w:type="spellEnd"/>
+      <w:r>
+        <w:t>/</w:t>
+      </w:r>
+      <w:proofErr w:type="spellStart"/>
+      <w:r>
+        <w:t>backoffice</w:t>
+      </w:r>
+      <w:proofErr w:type="spellEnd"/>
+    </w:p>
+    <w:p>
+      <w:pPr>
+        <w:pStyle w:val="ListParagraph"/>
         <w:numPr>
           <w:ilvl w:val="1"/>
           <w:numId w:val="1"/>
         </w:numPr>
       </w:pPr>
       <w:r>
-        <w:t>E possível visualizar e editar</w:t>
-      </w:r>
-      <w:r>
-        <w:t xml:space="preserve"> </w:t>
-      </w:r>
-      <w:r>
-        <w:t xml:space="preserve">no </w:t>
-      </w:r>
-      <w:proofErr w:type="spellStart"/>
-      <w:r>
-        <w:t>admin</w:t>
-      </w:r>
-      <w:proofErr w:type="spellEnd"/>
-    </w:p>
-    <w:p>
-      <w:pPr>
-        <w:pStyle w:val="PargrafodaLista"/>
-        <w:numPr>
-          <w:ilvl w:val="1"/>
-          <w:numId w:val="1"/>
-        </w:numPr>
-      </w:pPr>
-      <w:proofErr w:type="spellStart"/>
-      <w:r>
-        <w:t>empl</w:t>
-      </w:r>
-      <w:r>
-        <w:t>oyee</w:t>
-      </w:r>
-      <w:proofErr w:type="spellEnd"/>
-      <w:r>
-        <w:t xml:space="preserve"> </w:t>
-      </w:r>
-      <w:proofErr w:type="spellStart"/>
-      <w:r>
-        <w:t>so</w:t>
-      </w:r>
-      <w:proofErr w:type="spellEnd"/>
-      <w:r>
-        <w:t xml:space="preserve"> pode ver</w:t>
-      </w:r>
-      <w:r>
-        <w:t xml:space="preserve"> e atualizar menos os pontos</w:t>
-      </w:r>
-    </w:p>
-    <w:p>
-      <w:pPr>
-        <w:pStyle w:val="PargrafodaLista"/>
-        <w:numPr>
-          <w:ilvl w:val="1"/>
-          <w:numId w:val="1"/>
-        </w:numPr>
-      </w:pPr>
-      <w:proofErr w:type="spellStart"/>
-      <w:r>
-        <w:t>Automatica</w:t>
-      </w:r>
-      <w:proofErr w:type="spellEnd"/>
-      <w:r>
-        <w:t xml:space="preserve"> atribuição de </w:t>
-      </w:r>
-      <w:r>
-        <w:t xml:space="preserve">10 </w:t>
-      </w:r>
-      <w:r>
-        <w:t>pontos</w:t>
-      </w:r>
-      <w:r>
-        <w:t xml:space="preserve"> </w:t>
-      </w:r>
-      <w:r>
-        <w:t xml:space="preserve">na </w:t>
-      </w:r>
-      <w:proofErr w:type="spellStart"/>
-      <w:r>
-        <w:t>criacao</w:t>
-      </w:r>
-      <w:proofErr w:type="spellEnd"/>
-    </w:p>
-    <w:p>
-      <w:pPr>
-        <w:pStyle w:val="PargrafodaLista"/>
+        <w:t>Criar, atualizar, remover em ambos</w:t>
+      </w:r>
+    </w:p>
+    <w:p>
+      <w:pPr>
+        <w:pStyle w:val="Heading4"/>
+      </w:pPr>
+      <w:r>
+        <w:t>Funcionário</w:t>
+      </w:r>
+    </w:p>
+    <w:p>
+      <w:pPr>
+        <w:pStyle w:val="ListParagraph"/>
         <w:ind w:left="1440"/>
       </w:pPr>
     </w:p>
     <w:p>
       <w:pPr>
-        <w:pStyle w:val="Ttulo3"/>
-      </w:pPr>
-      <w:r>
-        <w:t>Gestão de livros</w:t>
-      </w:r>
-    </w:p>
-    <w:p>
-      <w:pPr>
-        <w:pStyle w:val="PargrafodaLista"/>
-        <w:numPr>
-          <w:ilvl w:val="1"/>
-          <w:numId w:val="1"/>
-        </w:numPr>
-      </w:pPr>
-      <w:proofErr w:type="spellStart"/>
-      <w:r>
-        <w:t>Gestao</w:t>
-      </w:r>
-      <w:proofErr w:type="spellEnd"/>
-      <w:r>
-        <w:t xml:space="preserve"> de livros </w:t>
-      </w:r>
-      <w:r>
-        <w:rPr>
-          <w:b/>
-          <w:bCs/>
-        </w:rPr>
-        <w:t>usados</w:t>
-      </w:r>
-      <w:r>
-        <w:t xml:space="preserve"> </w:t>
-      </w:r>
-      <w:r>
-        <w:t xml:space="preserve">a aguardar milestone2, implementação de portal de cliente, embora já esteja pensada a arquitetura de </w:t>
-      </w:r>
-      <w:proofErr w:type="spellStart"/>
-      <w:r>
-        <w:t>backend</w:t>
-      </w:r>
-      <w:proofErr w:type="spellEnd"/>
-      <w:r>
-        <w:t>/</w:t>
-      </w:r>
-      <w:proofErr w:type="spellStart"/>
-      <w:r>
-        <w:t>backoffice</w:t>
-      </w:r>
-      <w:proofErr w:type="spellEnd"/>
-    </w:p>
-    <w:p>
-      <w:pPr>
-        <w:pStyle w:val="PargrafodaLista"/>
-        <w:numPr>
-          <w:ilvl w:val="1"/>
-          <w:numId w:val="1"/>
-        </w:numPr>
-      </w:pPr>
-      <w:r>
-        <w:t>Criar, atualizar, remover em ambos</w:t>
-      </w:r>
-    </w:p>
-    <w:p>
-      <w:pPr>
-        <w:pStyle w:val="PargrafodaLista"/>
-        <w:ind w:left="1440"/>
-      </w:pPr>
-    </w:p>
-    <w:p>
-      <w:pPr>
-        <w:pStyle w:val="Ttulo3"/>
+        <w:pStyle w:val="Heading3"/>
       </w:pPr>
       <w:r>
         <w:t>Histórico de operações</w:t>
@@ -2339,118 +2260,50 @@
     </w:p>
     <w:p>
       <w:pPr>
-        <w:pStyle w:val="PargrafodaLista"/>
-        <w:numPr>
-          <w:ilvl w:val="1"/>
-          <w:numId w:val="1"/>
-        </w:numPr>
-      </w:pPr>
-      <w:r>
-        <w:t>Ta feito</w:t>
+        <w:pStyle w:val="Heading4"/>
+      </w:pPr>
+      <w:r>
+        <w:t>Administrador</w:t>
       </w:r>
     </w:p>
     <w:p/>
+    <w:p>
+      <w:pPr>
+        <w:pStyle w:val="Heading4"/>
+      </w:pPr>
+      <w:r>
+        <w:t>Funcionário</w:t>
+      </w:r>
+    </w:p>
+    <w:p/>
+    <w:p>
+      <w:pPr>
+        <w:pStyle w:val="Heading2"/>
+      </w:pPr>
+      <w:r>
+        <w:t>Pontos</w:t>
+      </w:r>
+    </w:p>
+    <w:p/>
+    <w:p>
+      <w:pPr>
+        <w:pStyle w:val="Heading2"/>
+      </w:pPr>
+      <w:r>
+        <w:t>Descontos</w:t>
+      </w:r>
+    </w:p>
     <w:p>
       <w:pPr>
         <w:spacing w:after="160" w:line="259" w:lineRule="auto"/>
         <w:jc w:val="left"/>
       </w:pPr>
-      <w:r>
-        <w:br w:type="page"/>
-      </w:r>
-    </w:p>
-    <w:p>
-      <w:pPr>
-        <w:pStyle w:val="Ttulo2"/>
-      </w:pPr>
-      <w:r>
-        <w:lastRenderedPageBreak/>
-        <w:t>Outras implementações</w:t>
-      </w:r>
-    </w:p>
-    <w:p>
-      <w:r>
-        <w:t xml:space="preserve">Imagens, paginação, </w:t>
-      </w:r>
-      <w:proofErr w:type="spellStart"/>
-      <w:r>
-        <w:t>hashing</w:t>
-      </w:r>
-      <w:proofErr w:type="spellEnd"/>
-      <w:r>
-        <w:t xml:space="preserve"> passwords, </w:t>
-      </w:r>
-      <w:proofErr w:type="spellStart"/>
-      <w:r>
-        <w:t>tokens</w:t>
-      </w:r>
-      <w:proofErr w:type="spellEnd"/>
-      <w:r>
-        <w:t xml:space="preserve"> </w:t>
-      </w:r>
-      <w:proofErr w:type="spellStart"/>
-      <w:r>
-        <w:t>and</w:t>
-      </w:r>
-      <w:proofErr w:type="spellEnd"/>
-      <w:r>
-        <w:t xml:space="preserve"> cookies, </w:t>
-      </w:r>
-      <w:proofErr w:type="spellStart"/>
-      <w:r>
-        <w:t>search</w:t>
-      </w:r>
-      <w:proofErr w:type="spellEnd"/>
-      <w:r>
-        <w:t xml:space="preserve"> por certos campos, validação de </w:t>
-      </w:r>
-      <w:proofErr w:type="spellStart"/>
-      <w:r>
-        <w:t>username</w:t>
-      </w:r>
-      <w:proofErr w:type="spellEnd"/>
-      <w:r>
-        <w:t xml:space="preserve">, email, </w:t>
-      </w:r>
-      <w:proofErr w:type="spellStart"/>
-      <w:r>
-        <w:t>isbn</w:t>
-      </w:r>
-      <w:proofErr w:type="spellEnd"/>
-      <w:r>
-        <w:t>;</w:t>
-      </w:r>
-      <w:r>
-        <w:t xml:space="preserve"> </w:t>
-      </w:r>
-      <w:r>
-        <w:t>validação de sessão/login/</w:t>
-      </w:r>
-      <w:r>
-        <w:t xml:space="preserve">permissão; </w:t>
-      </w:r>
-      <w:proofErr w:type="spellStart"/>
-      <w:r>
-        <w:t>logout</w:t>
-      </w:r>
-      <w:proofErr w:type="spellEnd"/>
-    </w:p>
-    <w:p>
-      <w:proofErr w:type="spellStart"/>
-      <w:r>
-        <w:t>https</w:t>
-      </w:r>
-      <w:proofErr w:type="spellEnd"/>
-    </w:p>
-    <w:p/>
-    <w:p/>
-    <w:p>
-      <w:pPr>
-        <w:pStyle w:val="Ttulo2"/>
-      </w:pPr>
-      <w:r>
-        <w:t>Milestone2</w:t>
-      </w:r>
+    </w:p>
+    <w:p>
+      <w:pPr>
+        <w:spacing w:after="160" w:line="259" w:lineRule="auto"/>
+        <w:jc w:val="left"/>
+      </w:pPr>
     </w:p>
     <w:p>
       <w:pPr>
@@ -2469,115 +2322,571 @@
     </w:p>
     <w:p>
       <w:pPr>
-        <w:pStyle w:val="Ttulo2"/>
-      </w:pPr>
-      <w:bookmarkStart w:id="6" w:name="_Toc102637939"/>
+        <w:pStyle w:val="Heading2"/>
+      </w:pPr>
       <w:r>
         <w:lastRenderedPageBreak/>
-        <w:t>Funcionalidades Implementadas</w:t>
-      </w:r>
-      <w:bookmarkEnd w:id="6"/>
-    </w:p>
-    <w:p>
-      <w:pPr>
-        <w:pStyle w:val="Ttulo3"/>
-      </w:pPr>
-      <w:bookmarkStart w:id="7" w:name="_Toc102637940"/>
-      <w:r>
-        <w:t>Registo de Funcionários</w:t>
-      </w:r>
-      <w:bookmarkEnd w:id="7"/>
+        <w:t>Outras implementações</w:t>
+      </w:r>
+    </w:p>
+    <w:p>
+      <w:pPr>
+        <w:pStyle w:val="Heading3"/>
+      </w:pPr>
+      <w:r>
+        <w:t>Imagens</w:t>
+      </w:r>
+    </w:p>
+    <w:p>
+      <w:r>
+        <w:t xml:space="preserve">Fazendo uso do </w:t>
+      </w:r>
+      <w:proofErr w:type="spellStart"/>
+      <w:r>
+        <w:t>middleware</w:t>
+      </w:r>
+      <w:proofErr w:type="spellEnd"/>
+      <w:r>
+        <w:t xml:space="preserve"> </w:t>
+      </w:r>
+      <w:proofErr w:type="spellStart"/>
+      <w:r>
+        <w:t>multer</w:t>
+      </w:r>
+      <w:proofErr w:type="spellEnd"/>
+      <w:r>
+        <w:t xml:space="preserve">, é possível obter as informações </w:t>
+      </w:r>
+      <w:r>
+        <w:t>passadas após o envio de um formulário HTML, bem como ficheiros, neste caso imagens</w:t>
+      </w:r>
+      <w:r>
+        <w:t>, que irão servir de capa de um livro.</w:t>
+      </w:r>
+    </w:p>
+    <w:p/>
+    <w:p>
+      <w:pPr>
+        <w:pStyle w:val="Heading3"/>
+      </w:pPr>
+      <w:r>
+        <w:t>Paginação</w:t>
+      </w:r>
+    </w:p>
+    <w:p>
+      <w:r>
+        <w:t>Foi implementada a funcionalidade de paginação</w:t>
+      </w:r>
+      <w:r>
+        <w:t xml:space="preserve">, tornando as páginas mais dinâmicas e visualmente mais </w:t>
+      </w:r>
+      <w:r>
+        <w:t xml:space="preserve">simples, </w:t>
+      </w:r>
+      <w:r>
+        <w:t>realizando a separação da informação</w:t>
+      </w:r>
+      <w:r>
+        <w:t xml:space="preserve"> recolhida </w:t>
+      </w:r>
+      <w:r>
+        <w:t>e presente na base de dados.</w:t>
+      </w:r>
+    </w:p>
+    <w:p>
+      <w:r>
+        <w:t>Esta paginação, continua a ter efeito mesmo durante a pesquisa de determinado objeto</w:t>
+      </w:r>
+      <w:r>
+        <w:t>.</w:t>
+      </w:r>
+    </w:p>
+    <w:p/>
+    <w:p>
+      <w:pPr>
+        <w:pStyle w:val="Heading3"/>
+      </w:pPr>
+      <w:r>
+        <w:t>Sessões</w:t>
+      </w:r>
+    </w:p>
+    <w:p>
+      <w:pPr>
+        <w:pStyle w:val="Heading4"/>
+      </w:pPr>
+      <w:proofErr w:type="spellStart"/>
+      <w:r>
+        <w:t>Tokens</w:t>
+      </w:r>
+      <w:proofErr w:type="spellEnd"/>
+      <w:r>
+        <w:t xml:space="preserve"> JWT</w:t>
+      </w:r>
+    </w:p>
+    <w:p>
+      <w:r>
+        <w:t xml:space="preserve">Fez-se uso de </w:t>
+      </w:r>
+      <w:proofErr w:type="spellStart"/>
+      <w:r>
+        <w:t>Tokens</w:t>
+      </w:r>
+      <w:proofErr w:type="spellEnd"/>
+      <w:r>
+        <w:t xml:space="preserve"> JWT de modo a </w:t>
+      </w:r>
+      <w:r>
+        <w:t xml:space="preserve">implementar mecanismos de autenticação e respetiva autorização aos pontos </w:t>
+      </w:r>
+      <w:proofErr w:type="spellStart"/>
+      <w:r>
+        <w:t>front</w:t>
+      </w:r>
+      <w:proofErr w:type="spellEnd"/>
+      <w:r>
+        <w:t xml:space="preserve">-end e </w:t>
+      </w:r>
+      <w:proofErr w:type="spellStart"/>
+      <w:r>
+        <w:t>back</w:t>
+      </w:r>
+      <w:proofErr w:type="spellEnd"/>
+      <w:r>
+        <w:t>-end.</w:t>
+      </w:r>
+    </w:p>
+    <w:p>
+      <w:r>
+        <w:t xml:space="preserve">Estando os </w:t>
+      </w:r>
+      <w:proofErr w:type="spellStart"/>
+      <w:r>
+        <w:t>tokens</w:t>
+      </w:r>
+      <w:proofErr w:type="spellEnd"/>
+      <w:r>
+        <w:t xml:space="preserve"> JWT interligados com </w:t>
+      </w:r>
+      <w:r>
+        <w:t xml:space="preserve">o módulo de sessões do Express, foi também importante configurar </w:t>
+      </w:r>
+      <w:r>
+        <w:t xml:space="preserve">propriedades de segurança, tais como </w:t>
+      </w:r>
+      <w:r>
+        <w:t xml:space="preserve">atribuição do nome da sessão como um conjunto de caracteres </w:t>
+      </w:r>
+      <w:r>
+        <w:t>aleatório</w:t>
+      </w:r>
+      <w:r>
+        <w:t xml:space="preserve">. O mesmo processo de aleatoriedade de geração de chaves </w:t>
+      </w:r>
+      <w:r>
+        <w:t>de assinatura das cookies</w:t>
+      </w:r>
+      <w:r>
+        <w:t xml:space="preserve"> </w:t>
+      </w:r>
+      <w:r>
+        <w:t>é utilizado, efetivamente existindo rotação de chaves de assinatura em cada reinicio do serviço.</w:t>
+      </w:r>
+    </w:p>
+    <w:p/>
+    <w:p>
+      <w:pPr>
+        <w:pStyle w:val="Heading4"/>
+      </w:pPr>
+      <w:r>
+        <w:t>Cookies</w:t>
+      </w:r>
+    </w:p>
+    <w:p>
+      <w:r>
+        <w:t xml:space="preserve">Em conjunto com os </w:t>
+      </w:r>
+      <w:proofErr w:type="spellStart"/>
+      <w:r>
+        <w:t>Tokens</w:t>
+      </w:r>
+      <w:proofErr w:type="spellEnd"/>
+      <w:r>
+        <w:t xml:space="preserve"> JWT, são utilizadas cookies de forma a criar certa persistência </w:t>
+      </w:r>
+      <w:r>
+        <w:t>de sessão, existindo um tempo de vida de uma (1) hora.</w:t>
+      </w:r>
+    </w:p>
+    <w:p>
+      <w:r>
+        <w:t xml:space="preserve">Algumas </w:t>
+      </w:r>
+      <w:r>
+        <w:t xml:space="preserve">propriedades </w:t>
+      </w:r>
+      <w:r>
+        <w:t xml:space="preserve">de segurança foram </w:t>
+      </w:r>
+      <w:r>
+        <w:t>configuradas, nomeadamente</w:t>
+      </w:r>
+      <w:r>
+        <w:t>:</w:t>
+      </w:r>
+    </w:p>
+    <w:p>
+      <w:pPr>
+        <w:pStyle w:val="ListParagraph"/>
+        <w:numPr>
+          <w:ilvl w:val="0"/>
+          <w:numId w:val="6"/>
+        </w:numPr>
+        <w:tabs>
+          <w:tab w:val="left" w:pos="6390"/>
+        </w:tabs>
+      </w:pPr>
+      <w:proofErr w:type="spellStart"/>
+      <w:r>
+        <w:t>SameSite</w:t>
+      </w:r>
+      <w:proofErr w:type="spellEnd"/>
+      <w:r>
+        <w:t xml:space="preserve">: </w:t>
+      </w:r>
+      <w:proofErr w:type="spellStart"/>
+      <w:r>
+        <w:t>Strict</w:t>
+      </w:r>
+      <w:proofErr w:type="spellEnd"/>
+      <w:r>
+        <w:tab/>
+      </w:r>
+      <w:r>
+        <w:rPr>
+          <w:i/>
+          <w:iCs/>
+          <w:sz w:val="20"/>
+          <w:szCs w:val="18"/>
+        </w:rPr>
+        <w:t>Restringe o contexto do uso da cookie</w:t>
+      </w:r>
+    </w:p>
+    <w:p>
+      <w:pPr>
+        <w:pStyle w:val="ListParagraph"/>
+        <w:numPr>
+          <w:ilvl w:val="0"/>
+          <w:numId w:val="6"/>
+        </w:numPr>
+        <w:tabs>
+          <w:tab w:val="left" w:pos="4410"/>
+        </w:tabs>
+      </w:pPr>
+      <w:r>
+        <w:t xml:space="preserve">Secure: </w:t>
+      </w:r>
+      <w:proofErr w:type="spellStart"/>
+      <w:r>
+        <w:t>true</w:t>
+      </w:r>
+      <w:proofErr w:type="spellEnd"/>
+      <w:r>
+        <w:tab/>
+      </w:r>
+      <w:r>
+        <w:rPr>
+          <w:i/>
+          <w:iCs/>
+          <w:sz w:val="20"/>
+          <w:szCs w:val="18"/>
+        </w:rPr>
+        <w:t>Restringe o uso da cookie</w:t>
+      </w:r>
+      <w:r>
+        <w:rPr>
+          <w:i/>
+          <w:iCs/>
+          <w:sz w:val="20"/>
+          <w:szCs w:val="18"/>
+        </w:rPr>
+        <w:t xml:space="preserve"> </w:t>
+      </w:r>
+      <w:r>
+        <w:rPr>
+          <w:i/>
+          <w:iCs/>
+          <w:sz w:val="20"/>
+          <w:szCs w:val="18"/>
+        </w:rPr>
+        <w:t xml:space="preserve">apenas </w:t>
+      </w:r>
+      <w:r>
+        <w:rPr>
+          <w:i/>
+          <w:iCs/>
+          <w:sz w:val="20"/>
+          <w:szCs w:val="18"/>
+        </w:rPr>
+        <w:t xml:space="preserve">para </w:t>
+      </w:r>
+      <w:r>
+        <w:rPr>
+          <w:i/>
+          <w:iCs/>
+          <w:sz w:val="20"/>
+          <w:szCs w:val="18"/>
+        </w:rPr>
+        <w:t>canais seguros</w:t>
+      </w:r>
+      <w:r>
+        <w:rPr>
+          <w:i/>
+          <w:iCs/>
+          <w:sz w:val="20"/>
+          <w:szCs w:val="18"/>
+        </w:rPr>
+        <w:t xml:space="preserve"> (</w:t>
+      </w:r>
+      <w:proofErr w:type="spellStart"/>
+      <w:r>
+        <w:rPr>
+          <w:i/>
+          <w:iCs/>
+          <w:sz w:val="20"/>
+          <w:szCs w:val="18"/>
+        </w:rPr>
+        <w:t>HTTPs</w:t>
+      </w:r>
+      <w:proofErr w:type="spellEnd"/>
+      <w:r>
+        <w:rPr>
+          <w:i/>
+          <w:iCs/>
+          <w:sz w:val="20"/>
+          <w:szCs w:val="18"/>
+        </w:rPr>
+        <w:t>)</w:t>
+      </w:r>
+    </w:p>
+    <w:p>
+      <w:pPr>
+        <w:pStyle w:val="ListParagraph"/>
+        <w:numPr>
+          <w:ilvl w:val="0"/>
+          <w:numId w:val="6"/>
+        </w:numPr>
+        <w:tabs>
+          <w:tab w:val="left" w:pos="3600"/>
+          <w:tab w:val="left" w:pos="5040"/>
+        </w:tabs>
+      </w:pPr>
+      <w:proofErr w:type="spellStart"/>
+      <w:r>
+        <w:t>httpOnly</w:t>
+      </w:r>
+      <w:proofErr w:type="spellEnd"/>
+      <w:r>
+        <w:t xml:space="preserve">: </w:t>
+      </w:r>
+      <w:proofErr w:type="spellStart"/>
+      <w:r>
+        <w:t>true</w:t>
+      </w:r>
+      <w:proofErr w:type="spellEnd"/>
+      <w:r>
+        <w:tab/>
+      </w:r>
+      <w:r>
+        <w:rPr>
+          <w:i/>
+          <w:iCs/>
+          <w:sz w:val="20"/>
+          <w:szCs w:val="18"/>
+        </w:rPr>
+        <w:t xml:space="preserve">Permite apenas o acesso à cookie via </w:t>
+      </w:r>
+      <w:proofErr w:type="spellStart"/>
+      <w:r>
+        <w:rPr>
+          <w:i/>
+          <w:iCs/>
+          <w:sz w:val="20"/>
+          <w:szCs w:val="18"/>
+        </w:rPr>
+        <w:t>Back</w:t>
+      </w:r>
+      <w:proofErr w:type="spellEnd"/>
+      <w:r>
+        <w:rPr>
+          <w:i/>
+          <w:iCs/>
+          <w:sz w:val="20"/>
+          <w:szCs w:val="18"/>
+        </w:rPr>
+        <w:t xml:space="preserve">-End e não </w:t>
+      </w:r>
+      <w:r>
+        <w:rPr>
+          <w:i/>
+          <w:iCs/>
+          <w:sz w:val="20"/>
+          <w:szCs w:val="18"/>
+        </w:rPr>
+        <w:t>usando JavaScript</w:t>
+      </w:r>
+    </w:p>
+    <w:p/>
+    <w:p>
+      <w:pPr>
+        <w:pStyle w:val="Heading4"/>
+      </w:pPr>
+      <w:proofErr w:type="spellStart"/>
+      <w:r>
+        <w:t>Logout</w:t>
+      </w:r>
+      <w:proofErr w:type="spellEnd"/>
+    </w:p>
+    <w:p>
+      <w:r>
+        <w:t xml:space="preserve">É ainda possível realizar </w:t>
+      </w:r>
+      <w:proofErr w:type="spellStart"/>
+      <w:r>
+        <w:rPr>
+          <w:i/>
+          <w:iCs/>
+        </w:rPr>
+        <w:t>logout</w:t>
+      </w:r>
+      <w:proofErr w:type="spellEnd"/>
+      <w:r>
+        <w:t xml:space="preserve">, limpando </w:t>
+      </w:r>
+      <w:r>
+        <w:t>as cookies, e realizando o processo de de-autenticar o utilizador.</w:t>
+      </w:r>
+    </w:p>
+    <w:p/>
+    <w:p>
+      <w:pPr>
+        <w:pStyle w:val="Heading3"/>
+      </w:pPr>
+      <w:proofErr w:type="spellStart"/>
+      <w:r>
+        <w:t>HTTPs</w:t>
+      </w:r>
+      <w:proofErr w:type="spellEnd"/>
+    </w:p>
+    <w:p>
+      <w:r>
+        <w:t xml:space="preserve">Seguindo o exemplo do mundo real e o padrão de desenvolvimento de páginas web, </w:t>
+      </w:r>
+      <w:r>
+        <w:t xml:space="preserve">uma ligação segura usando </w:t>
+      </w:r>
+      <w:proofErr w:type="spellStart"/>
+      <w:r>
+        <w:t>HTTPs</w:t>
+      </w:r>
+      <w:proofErr w:type="spellEnd"/>
+      <w:r>
+        <w:t xml:space="preserve"> foi implementada, utilizando </w:t>
+      </w:r>
+      <w:r>
+        <w:t xml:space="preserve">certificados </w:t>
+      </w:r>
+      <w:r>
+        <w:rPr>
+          <w:i/>
+          <w:iCs/>
+        </w:rPr>
+        <w:t>self-</w:t>
+      </w:r>
+      <w:proofErr w:type="spellStart"/>
+      <w:r>
+        <w:rPr>
+          <w:i/>
+          <w:iCs/>
+        </w:rPr>
+        <w:t>signed</w:t>
+      </w:r>
+      <w:proofErr w:type="spellEnd"/>
+      <w:r>
+        <w:t xml:space="preserve">. </w:t>
+      </w:r>
+    </w:p>
+    <w:p/>
+    <w:p>
+      <w:pPr>
+        <w:pStyle w:val="Heading3"/>
+      </w:pPr>
+      <w:proofErr w:type="spellStart"/>
+      <w:r>
+        <w:t>Helmet</w:t>
+      </w:r>
+      <w:proofErr w:type="spellEnd"/>
     </w:p>
     <w:p/>
     <w:p/>
     <w:p>
       <w:pPr>
+        <w:pStyle w:val="Heading3"/>
+      </w:pPr>
+      <w:r>
+        <w:t>Pesquisa</w:t>
+      </w:r>
+    </w:p>
+    <w:p/>
+    <w:p>
+      <w:pPr>
+        <w:pStyle w:val="Heading3"/>
+      </w:pPr>
+      <w:r>
+        <w:t>Validações</w:t>
+      </w:r>
+    </w:p>
+    <w:p/>
+    <w:p/>
+    <w:p/>
+    <w:p>
+      <w:pPr>
         <w:spacing w:after="160" w:line="259" w:lineRule="auto"/>
         <w:jc w:val="left"/>
         <w:rPr>
           <w:rFonts w:eastAsiaTheme="majorEastAsia" w:cstheme="majorBidi"/>
           <w:color w:val="2F5496" w:themeColor="accent1" w:themeShade="BF"/>
-          <w:sz w:val="28"/>
-          <w:szCs w:val="24"/>
-        </w:rPr>
-      </w:pPr>
+          <w:sz w:val="32"/>
+          <w:szCs w:val="32"/>
+        </w:rPr>
+      </w:pPr>
+      <w:bookmarkStart w:id="6" w:name="_Toc102637944"/>
       <w:r>
         <w:br w:type="page"/>
       </w:r>
     </w:p>
     <w:p>
       <w:pPr>
-        <w:pStyle w:val="Ttulo3"/>
-      </w:pPr>
-      <w:bookmarkStart w:id="8" w:name="_Toc102637941"/>
+        <w:pStyle w:val="Heading1"/>
+      </w:pPr>
       <w:r>
         <w:lastRenderedPageBreak/>
-        <w:t>Gestão de clientes</w:t>
-      </w:r>
-      <w:bookmarkEnd w:id="8"/>
+        <w:t>Conclusões</w:t>
+      </w:r>
+      <w:bookmarkEnd w:id="6"/>
     </w:p>
     <w:p/>
     <w:p>
       <w:pPr>
-        <w:spacing w:after="160" w:line="259" w:lineRule="auto"/>
-        <w:jc w:val="left"/>
-        <w:rPr>
-          <w:rFonts w:eastAsiaTheme="majorEastAsia" w:cstheme="majorBidi"/>
-          <w:color w:val="2F5496" w:themeColor="accent1" w:themeShade="BF"/>
-          <w:sz w:val="28"/>
-          <w:szCs w:val="24"/>
-        </w:rPr>
-      </w:pPr>
-      <w:r>
-        <w:br w:type="page"/>
-      </w:r>
-    </w:p>
-    <w:p>
-      <w:pPr>
-        <w:pStyle w:val="Ttulo3"/>
-      </w:pPr>
-      <w:bookmarkStart w:id="9" w:name="_Toc102637942"/>
-      <w:r>
-        <w:lastRenderedPageBreak/>
-        <w:t>Histórico de operações</w:t>
-      </w:r>
-      <w:bookmarkEnd w:id="9"/>
-    </w:p>
-    <w:p>
-      <w:pPr>
-        <w:pStyle w:val="Ttulo3"/>
-      </w:pPr>
-      <w:bookmarkStart w:id="10" w:name="_Toc102637943"/>
-      <w:r>
-        <w:t>Gestão de livros</w:t>
-      </w:r>
-      <w:bookmarkEnd w:id="10"/>
-    </w:p>
-    <w:p/>
-    <w:p/>
-    <w:p>
-      <w:pPr>
-        <w:pStyle w:val="Ttulo1"/>
-      </w:pPr>
-      <w:bookmarkStart w:id="11" w:name="_Toc102637944"/>
-      <w:r>
-        <w:t>Conclusões</w:t>
-      </w:r>
-      <w:bookmarkEnd w:id="11"/>
-    </w:p>
-    <w:p/>
-    <w:p>
-      <w:pPr>
-        <w:pStyle w:val="Ttulo1"/>
-      </w:pPr>
-      <w:bookmarkStart w:id="12" w:name="_Toc102637945"/>
+        <w:pStyle w:val="Heading1"/>
+      </w:pPr>
+      <w:bookmarkStart w:id="7" w:name="_Toc102637945"/>
       <w:r>
         <w:t>Re</w:t>
       </w:r>
       <w:r>
         <w:t>ferências</w:t>
       </w:r>
-      <w:bookmarkEnd w:id="12"/>
+      <w:bookmarkEnd w:id="7"/>
     </w:p>
     <w:sectPr>
       <w:pgSz w:w="12240" w:h="15840"/>
@@ -2706,6 +3015,120 @@
     </w:lvl>
   </w:abstractNum>
   <w:abstractNum w:abstractNumId="1" w15:restartNumberingAfterBreak="0">
+    <w:nsid w:val="3CAA0E9E"/>
+    <w:multiLevelType w:val="hybridMultilevel"/>
+    <w:tmpl w:val="42A29936"/>
+    <w:lvl w:ilvl="0" w:tplc="D5F25D26">
+      <w:start w:val="1"/>
+      <w:numFmt w:val="bullet"/>
+      <w:lvlText w:val=""/>
+      <w:lvlJc w:val="left"/>
+      <w:pPr>
+        <w:ind w:left="720" w:hanging="360"/>
+      </w:pPr>
+      <w:rPr>
+        <w:rFonts w:ascii="Wingdings" w:hAnsi="Wingdings" w:hint="default"/>
+        <w:color w:val="4472C4" w:themeColor="accent1"/>
+      </w:rPr>
+    </w:lvl>
+    <w:lvl w:ilvl="1" w:tplc="04090003" w:tentative="1">
+      <w:start w:val="1"/>
+      <w:numFmt w:val="bullet"/>
+      <w:lvlText w:val="o"/>
+      <w:lvlJc w:val="left"/>
+      <w:pPr>
+        <w:ind w:left="1440" w:hanging="360"/>
+      </w:pPr>
+      <w:rPr>
+        <w:rFonts w:ascii="Courier New" w:hAnsi="Courier New" w:cs="Courier New" w:hint="default"/>
+      </w:rPr>
+    </w:lvl>
+    <w:lvl w:ilvl="2" w:tplc="04090005" w:tentative="1">
+      <w:start w:val="1"/>
+      <w:numFmt w:val="bullet"/>
+      <w:lvlText w:val=""/>
+      <w:lvlJc w:val="left"/>
+      <w:pPr>
+        <w:ind w:left="2160" w:hanging="360"/>
+      </w:pPr>
+      <w:rPr>
+        <w:rFonts w:ascii="Wingdings" w:hAnsi="Wingdings" w:hint="default"/>
+      </w:rPr>
+    </w:lvl>
+    <w:lvl w:ilvl="3" w:tplc="04090001" w:tentative="1">
+      <w:start w:val="1"/>
+      <w:numFmt w:val="bullet"/>
+      <w:lvlText w:val=""/>
+      <w:lvlJc w:val="left"/>
+      <w:pPr>
+        <w:ind w:left="2880" w:hanging="360"/>
+      </w:pPr>
+      <w:rPr>
+        <w:rFonts w:ascii="Symbol" w:hAnsi="Symbol" w:hint="default"/>
+      </w:rPr>
+    </w:lvl>
+    <w:lvl w:ilvl="4" w:tplc="04090003" w:tentative="1">
+      <w:start w:val="1"/>
+      <w:numFmt w:val="bullet"/>
+      <w:lvlText w:val="o"/>
+      <w:lvlJc w:val="left"/>
+      <w:pPr>
+        <w:ind w:left="3600" w:hanging="360"/>
+      </w:pPr>
+      <w:rPr>
+        <w:rFonts w:ascii="Courier New" w:hAnsi="Courier New" w:cs="Courier New" w:hint="default"/>
+      </w:rPr>
+    </w:lvl>
+    <w:lvl w:ilvl="5" w:tplc="04090005" w:tentative="1">
+      <w:start w:val="1"/>
+      <w:numFmt w:val="bullet"/>
+      <w:lvlText w:val=""/>
+      <w:lvlJc w:val="left"/>
+      <w:pPr>
+        <w:ind w:left="4320" w:hanging="360"/>
+      </w:pPr>
+      <w:rPr>
+        <w:rFonts w:ascii="Wingdings" w:hAnsi="Wingdings" w:hint="default"/>
+      </w:rPr>
+    </w:lvl>
+    <w:lvl w:ilvl="6" w:tplc="04090001" w:tentative="1">
+      <w:start w:val="1"/>
+      <w:numFmt w:val="bullet"/>
+      <w:lvlText w:val=""/>
+      <w:lvlJc w:val="left"/>
+      <w:pPr>
+        <w:ind w:left="5040" w:hanging="360"/>
+      </w:pPr>
+      <w:rPr>
+        <w:rFonts w:ascii="Symbol" w:hAnsi="Symbol" w:hint="default"/>
+      </w:rPr>
+    </w:lvl>
+    <w:lvl w:ilvl="7" w:tplc="04090003" w:tentative="1">
+      <w:start w:val="1"/>
+      <w:numFmt w:val="bullet"/>
+      <w:lvlText w:val="o"/>
+      <w:lvlJc w:val="left"/>
+      <w:pPr>
+        <w:ind w:left="5760" w:hanging="360"/>
+      </w:pPr>
+      <w:rPr>
+        <w:rFonts w:ascii="Courier New" w:hAnsi="Courier New" w:cs="Courier New" w:hint="default"/>
+      </w:rPr>
+    </w:lvl>
+    <w:lvl w:ilvl="8" w:tplc="04090005" w:tentative="1">
+      <w:start w:val="1"/>
+      <w:numFmt w:val="bullet"/>
+      <w:lvlText w:val=""/>
+      <w:lvlJc w:val="left"/>
+      <w:pPr>
+        <w:ind w:left="6480" w:hanging="360"/>
+      </w:pPr>
+      <w:rPr>
+        <w:rFonts w:ascii="Wingdings" w:hAnsi="Wingdings" w:hint="default"/>
+      </w:rPr>
+    </w:lvl>
+  </w:abstractNum>
+  <w:abstractNum w:abstractNumId="2" w15:restartNumberingAfterBreak="0">
     <w:nsid w:val="45616A12"/>
     <w:multiLevelType w:val="hybridMultilevel"/>
     <w:tmpl w:val="7C24DE56"/>
@@ -2820,7 +3243,7 @@
       </w:rPr>
     </w:lvl>
   </w:abstractNum>
-  <w:abstractNum w:abstractNumId="2" w15:restartNumberingAfterBreak="0">
+  <w:abstractNum w:abstractNumId="3" w15:restartNumberingAfterBreak="0">
     <w:nsid w:val="4EF12D60"/>
     <w:multiLevelType w:val="hybridMultilevel"/>
     <w:tmpl w:val="E1CA894A"/>
@@ -2934,7 +3357,7 @@
       </w:rPr>
     </w:lvl>
   </w:abstractNum>
-  <w:abstractNum w:abstractNumId="3" w15:restartNumberingAfterBreak="0">
+  <w:abstractNum w:abstractNumId="4" w15:restartNumberingAfterBreak="0">
     <w:nsid w:val="5CA90C12"/>
     <w:multiLevelType w:val="hybridMultilevel"/>
     <w:tmpl w:val="B6E4E5C8"/>
@@ -3049,7 +3472,7 @@
       </w:rPr>
     </w:lvl>
   </w:abstractNum>
-  <w:abstractNum w:abstractNumId="4" w15:restartNumberingAfterBreak="0">
+  <w:abstractNum w:abstractNumId="5" w15:restartNumberingAfterBreak="0">
     <w:nsid w:val="6ADE25C1"/>
     <w:multiLevelType w:val="hybridMultilevel"/>
     <w:tmpl w:val="0DD286C8"/>
@@ -3164,19 +3587,22 @@
     </w:lvl>
   </w:abstractNum>
   <w:num w:numId="1" w16cid:durableId="1106193756">
-    <w:abstractNumId w:val="4"/>
+    <w:abstractNumId w:val="5"/>
   </w:num>
   <w:num w:numId="2" w16cid:durableId="761220135">
     <w:abstractNumId w:val="0"/>
   </w:num>
   <w:num w:numId="3" w16cid:durableId="1543593284">
+    <w:abstractNumId w:val="3"/>
+  </w:num>
+  <w:num w:numId="4" w16cid:durableId="2092465989">
     <w:abstractNumId w:val="2"/>
   </w:num>
-  <w:num w:numId="4" w16cid:durableId="2092465989">
+  <w:num w:numId="5" w16cid:durableId="1216087372">
+    <w:abstractNumId w:val="4"/>
+  </w:num>
+  <w:num w:numId="6" w16cid:durableId="236788185">
     <w:abstractNumId w:val="1"/>
-  </w:num>
-  <w:num w:numId="5" w16cid:durableId="1216087372">
-    <w:abstractNumId w:val="3"/>
   </w:num>
 </w:numbering>
 </file>
@@ -3590,11 +4016,11 @@
       <w:lang w:val="pt-PT"/>
     </w:rPr>
   </w:style>
-  <w:style w:type="paragraph" w:styleId="Ttulo1">
+  <w:style w:type="paragraph" w:styleId="Heading1">
     <w:name w:val="heading 1"/>
     <w:basedOn w:val="Normal"/>
     <w:next w:val="Normal"/>
-    <w:link w:val="Ttulo1Carter"/>
+    <w:link w:val="Heading1Char"/>
     <w:uiPriority w:val="9"/>
     <w:qFormat/>
     <w:rsid w:val="00F552CB"/>
@@ -3612,11 +4038,11 @@
       <w:szCs w:val="32"/>
     </w:rPr>
   </w:style>
-  <w:style w:type="paragraph" w:styleId="Ttulo2">
+  <w:style w:type="paragraph" w:styleId="Heading2">
     <w:name w:val="heading 2"/>
     <w:basedOn w:val="Normal"/>
     <w:next w:val="Normal"/>
-    <w:link w:val="Ttulo2Carter"/>
+    <w:link w:val="Heading2Char"/>
     <w:uiPriority w:val="9"/>
     <w:unhideWhenUsed/>
     <w:qFormat/>
@@ -3636,11 +4062,11 @@
       <w:szCs w:val="26"/>
     </w:rPr>
   </w:style>
-  <w:style w:type="paragraph" w:styleId="Ttulo3">
+  <w:style w:type="paragraph" w:styleId="Heading3">
     <w:name w:val="heading 3"/>
     <w:basedOn w:val="Normal"/>
     <w:next w:val="Normal"/>
-    <w:link w:val="Ttulo3Carter"/>
+    <w:link w:val="Heading3Char"/>
     <w:uiPriority w:val="9"/>
     <w:unhideWhenUsed/>
     <w:qFormat/>
@@ -3659,11 +4085,11 @@
       <w:szCs w:val="24"/>
     </w:rPr>
   </w:style>
-  <w:style w:type="paragraph" w:styleId="Ttulo4">
+  <w:style w:type="paragraph" w:styleId="Heading4">
     <w:name w:val="heading 4"/>
     <w:basedOn w:val="Normal"/>
     <w:next w:val="Normal"/>
-    <w:link w:val="Ttulo4Carter"/>
+    <w:link w:val="Heading4Char"/>
     <w:uiPriority w:val="9"/>
     <w:unhideWhenUsed/>
     <w:qFormat/>
@@ -3683,13 +4109,13 @@
       <w:sz w:val="26"/>
     </w:rPr>
   </w:style>
-  <w:style w:type="character" w:default="1" w:styleId="Tipodeletrapredefinidodopargrafo">
+  <w:style w:type="character" w:default="1" w:styleId="DefaultParagraphFont">
     <w:name w:val="Default Paragraph Font"/>
     <w:uiPriority w:val="1"/>
     <w:semiHidden/>
     <w:unhideWhenUsed/>
   </w:style>
-  <w:style w:type="table" w:default="1" w:styleId="Tabelanormal">
+  <w:style w:type="table" w:default="1" w:styleId="TableNormal">
     <w:name w:val="Normal Table"/>
     <w:uiPriority w:val="99"/>
     <w:semiHidden/>
@@ -3704,16 +4130,16 @@
       </w:tblCellMar>
     </w:tblPr>
   </w:style>
-  <w:style w:type="numbering" w:default="1" w:styleId="Semlista">
+  <w:style w:type="numbering" w:default="1" w:styleId="NoList">
     <w:name w:val="No List"/>
     <w:uiPriority w:val="99"/>
     <w:semiHidden/>
     <w:unhideWhenUsed/>
   </w:style>
-  <w:style w:type="character" w:customStyle="1" w:styleId="Ttulo1Carter">
-    <w:name w:val="Título 1 Caráter"/>
-    <w:basedOn w:val="Tipodeletrapredefinidodopargrafo"/>
-    <w:link w:val="Ttulo1"/>
+  <w:style w:type="character" w:customStyle="1" w:styleId="Heading1Char">
+    <w:name w:val="Heading 1 Char"/>
+    <w:basedOn w:val="DefaultParagraphFont"/>
+    <w:link w:val="Heading1"/>
     <w:uiPriority w:val="9"/>
     <w:rsid w:val="00F552CB"/>
     <w:rPr>
@@ -3724,10 +4150,10 @@
       <w:lang w:val="pt-PT"/>
     </w:rPr>
   </w:style>
-  <w:style w:type="character" w:customStyle="1" w:styleId="Ttulo2Carter">
-    <w:name w:val="Título 2 Caráter"/>
-    <w:basedOn w:val="Tipodeletrapredefinidodopargrafo"/>
-    <w:link w:val="Ttulo2"/>
+  <w:style w:type="character" w:customStyle="1" w:styleId="Heading2Char">
+    <w:name w:val="Heading 2 Char"/>
+    <w:basedOn w:val="DefaultParagraphFont"/>
+    <w:link w:val="Heading2"/>
     <w:uiPriority w:val="9"/>
     <w:rsid w:val="00F552CB"/>
     <w:rPr>
@@ -3738,11 +4164,11 @@
       <w:lang w:val="pt-PT"/>
     </w:rPr>
   </w:style>
-  <w:style w:type="paragraph" w:styleId="Ttulo">
+  <w:style w:type="paragraph" w:styleId="Title">
     <w:name w:val="Title"/>
     <w:basedOn w:val="Normal"/>
     <w:next w:val="Normal"/>
-    <w:link w:val="TtuloCarter"/>
+    <w:link w:val="TitleChar"/>
     <w:uiPriority w:val="10"/>
     <w:qFormat/>
     <w:rsid w:val="00F552CB"/>
@@ -3760,10 +4186,10 @@
       <w:szCs w:val="56"/>
     </w:rPr>
   </w:style>
-  <w:style w:type="character" w:customStyle="1" w:styleId="TtuloCarter">
-    <w:name w:val="Título Caráter"/>
-    <w:basedOn w:val="Tipodeletrapredefinidodopargrafo"/>
-    <w:link w:val="Ttulo"/>
+  <w:style w:type="character" w:customStyle="1" w:styleId="TitleChar">
+    <w:name w:val="Title Char"/>
+    <w:basedOn w:val="DefaultParagraphFont"/>
+    <w:link w:val="Title"/>
     <w:uiPriority w:val="10"/>
     <w:rsid w:val="00F552CB"/>
     <w:rPr>
@@ -3776,10 +4202,10 @@
       <w:lang w:val="pt-PT"/>
     </w:rPr>
   </w:style>
-  <w:style w:type="character" w:customStyle="1" w:styleId="Ttulo3Carter">
-    <w:name w:val="Título 3 Caráter"/>
-    <w:basedOn w:val="Tipodeletrapredefinidodopargrafo"/>
-    <w:link w:val="Ttulo3"/>
+  <w:style w:type="character" w:customStyle="1" w:styleId="Heading3Char">
+    <w:name w:val="Heading 3 Char"/>
+    <w:basedOn w:val="DefaultParagraphFont"/>
+    <w:link w:val="Heading3"/>
     <w:uiPriority w:val="9"/>
     <w:rsid w:val="002A13A5"/>
     <w:rPr>
@@ -3790,7 +4216,7 @@
       <w:lang w:val="pt-PT"/>
     </w:rPr>
   </w:style>
-  <w:style w:type="paragraph" w:styleId="PargrafodaLista">
+  <w:style w:type="paragraph" w:styleId="ListParagraph">
     <w:name w:val="List Paragraph"/>
     <w:basedOn w:val="Normal"/>
     <w:uiPriority w:val="34"/>
@@ -3801,10 +4227,10 @@
       <w:contextualSpacing/>
     </w:pPr>
   </w:style>
-  <w:style w:type="character" w:customStyle="1" w:styleId="Ttulo4Carter">
-    <w:name w:val="Título 4 Caráter"/>
-    <w:basedOn w:val="Tipodeletrapredefinidodopargrafo"/>
-    <w:link w:val="Ttulo4"/>
+  <w:style w:type="character" w:customStyle="1" w:styleId="Heading4Char">
+    <w:name w:val="Heading 4 Char"/>
+    <w:basedOn w:val="DefaultParagraphFont"/>
+    <w:link w:val="Heading4"/>
     <w:uiPriority w:val="9"/>
     <w:rsid w:val="00A42009"/>
     <w:rPr>
@@ -3815,9 +4241,9 @@
       <w:lang w:val="pt-PT"/>
     </w:rPr>
   </w:style>
-  <w:style w:type="paragraph" w:styleId="Cabealhodondice">
+  <w:style w:type="paragraph" w:styleId="TOCHeading">
     <w:name w:val="TOC Heading"/>
-    <w:basedOn w:val="Ttulo1"/>
+    <w:basedOn w:val="Heading1"/>
     <w:next w:val="Normal"/>
     <w:uiPriority w:val="39"/>
     <w:unhideWhenUsed/>
@@ -3832,7 +4258,7 @@
       <w:lang w:val="en-US"/>
     </w:rPr>
   </w:style>
-  <w:style w:type="paragraph" w:styleId="ndice1">
+  <w:style w:type="paragraph" w:styleId="TOC1">
     <w:name w:val="toc 1"/>
     <w:basedOn w:val="Normal"/>
     <w:next w:val="Normal"/>
@@ -3844,7 +4270,7 @@
       <w:spacing w:after="100"/>
     </w:pPr>
   </w:style>
-  <w:style w:type="paragraph" w:styleId="ndice2">
+  <w:style w:type="paragraph" w:styleId="TOC2">
     <w:name w:val="toc 2"/>
     <w:basedOn w:val="Normal"/>
     <w:next w:val="Normal"/>
@@ -3857,7 +4283,7 @@
       <w:ind w:left="240"/>
     </w:pPr>
   </w:style>
-  <w:style w:type="paragraph" w:styleId="ndice3">
+  <w:style w:type="paragraph" w:styleId="TOC3">
     <w:name w:val="toc 3"/>
     <w:basedOn w:val="Normal"/>
     <w:next w:val="Normal"/>
@@ -3870,9 +4296,9 @@
       <w:ind w:left="480"/>
     </w:pPr>
   </w:style>
-  <w:style w:type="character" w:styleId="Hiperligao">
+  <w:style w:type="character" w:styleId="Hyperlink">
     <w:name w:val="Hyperlink"/>
-    <w:basedOn w:val="Tipodeletrapredefinidodopargrafo"/>
+    <w:basedOn w:val="DefaultParagraphFont"/>
     <w:uiPriority w:val="99"/>
     <w:unhideWhenUsed/>
     <w:rsid w:val="00E056B5"/>

</xml_diff>